<commit_message>
added changes to sensor dokumentation -Felix
</commit_message>
<xml_diff>
--- a/Rapport og projektdokumentation/Projektdokumentation/Dokumentation sensorer/Sensordokumentation.docx
+++ b/Rapport og projektdokumentation/Projektdokumentation/Dokumentation sensorer/Sensordokumentation.docx
@@ -65,37 +65,311 @@
           <w:ilvl w:val="0"/>
           <w:numId w:val="2"/>
         </w:numPr>
+        <w:rPr>
+          <w:ins w:id="0" w:author="Felix Blix Eveberg" w:date="2014-12-09T14:05:00Z"/>
+        </w:rPr>
       </w:pPr>
       <w:r>
         <w:t xml:space="preserve">Tryk sensor </w:t>
       </w:r>
     </w:p>
     <w:p>
-      <w:r>
-        <w:t xml:space="preserve">Alle fire sensorer er designet således de er i stand til at sende deres data over en I2C-bus. Grunden til dette er at det giver mulighed for at koble flere sensorer sammen serielt. </w:t>
-      </w:r>
-    </w:p>
-    <w:p>
-      <w:r>
-        <w:t xml:space="preserve">Sensorerne er primært valgt ud fra hvilke sensorer der var til rådighed på </w:t>
-      </w:r>
-      <w:proofErr w:type="spellStart"/>
-      <w:r>
-        <w:t>IHA’s</w:t>
-      </w:r>
-      <w:proofErr w:type="spellEnd"/>
-      <w:r>
-        <w:t xml:space="preserve"> </w:t>
-      </w:r>
-      <w:proofErr w:type="spellStart"/>
-      <w:r>
-        <w:t>embedded</w:t>
-      </w:r>
-      <w:proofErr w:type="spellEnd"/>
-      <w:r>
-        <w:t xml:space="preserve"> lager.  </w:t>
-      </w:r>
-    </w:p>
+      <w:pPr>
+        <w:pStyle w:val="Overskrift2"/>
+        <w:rPr>
+          <w:ins w:id="1" w:author="Felix Blix Eveberg" w:date="2014-12-09T14:06:00Z"/>
+        </w:rPr>
+        <w:pPrChange w:id="2" w:author="Felix Blix Eveberg" w:date="2014-12-09T14:06:00Z">
+          <w:pPr>
+            <w:pStyle w:val="Listeafsnit"/>
+            <w:numPr>
+              <w:numId w:val="2"/>
+            </w:numPr>
+            <w:ind w:hanging="360"/>
+          </w:pPr>
+        </w:pPrChange>
+      </w:pPr>
+      <w:ins w:id="3" w:author="Felix Blix Eveberg" w:date="2014-12-09T14:06:00Z">
+        <w:r>
+          <w:t>Sensor bus</w:t>
+        </w:r>
+      </w:ins>
+    </w:p>
+    <w:p>
+      <w:pPr>
+        <w:rPr>
+          <w:ins w:id="4" w:author="Felix Blix Eveberg" w:date="2014-12-09T14:06:00Z"/>
+        </w:rPr>
+        <w:pPrChange w:id="5" w:author="Felix Blix Eveberg" w:date="2014-12-09T14:06:00Z">
+          <w:pPr>
+            <w:pStyle w:val="Listeafsnit"/>
+            <w:numPr>
+              <w:numId w:val="2"/>
+            </w:numPr>
+            <w:ind w:hanging="360"/>
+          </w:pPr>
+        </w:pPrChange>
+      </w:pPr>
+      <w:ins w:id="6" w:author="Felix Blix Eveberg" w:date="2014-12-09T14:06:00Z">
+        <w:r>
+          <w:rPr>
+            <w:highlight w:val="yellow"/>
+            <w:rPrChange w:id="7" w:author="Felix Blix Eveberg" w:date="2014-12-09T14:06:00Z">
+              <w:rPr/>
+            </w:rPrChange>
+          </w:rPr>
+          <w:t>Afsnit om valget af i2c</w:t>
+        </w:r>
+      </w:ins>
+    </w:p>
+    <w:p>
+      <w:pPr>
+        <w:pStyle w:val="Overskrift2"/>
+      </w:pPr>
+      <w:moveToRangeStart w:id="8" w:author="Felix Blix Eveberg" w:date="2014-12-09T14:06:00Z" w:name="move405897331"/>
+      <w:moveTo w:id="9" w:author="Felix Blix Eveberg" w:date="2014-12-09T14:06:00Z">
+        <w:r>
+          <w:t>Kabeltype</w:t>
+        </w:r>
+      </w:moveTo>
+    </w:p>
+    <w:p>
+      <w:moveTo w:id="10" w:author="Felix Blix Eveberg" w:date="2014-12-09T14:06:00Z">
+        <w:r>
+          <w:t xml:space="preserve">Til at stå for selve overførslen af I2C, er det valgt at bruge RJ11 kabler samt RJ12-CPTH </w:t>
+        </w:r>
+        <w:proofErr w:type="spellStart"/>
+        <w:r>
+          <w:t>connectors</w:t>
+        </w:r>
+        <w:proofErr w:type="spellEnd"/>
+        <w:r>
+          <w:t>. Dette er valgt</w:t>
+        </w:r>
+        <w:del w:id="11" w:author="Felix Blix Eveberg" w:date="2014-12-09T14:07:00Z">
+          <w:r>
+            <w:delText xml:space="preserve"> pga. teknologiundersøgelse.</w:delText>
+          </w:r>
+        </w:del>
+      </w:moveTo>
+      <w:ins w:id="12" w:author="Felix Blix Eveberg" w:date="2014-12-09T14:07:00Z">
+        <w:r>
+          <w:t xml:space="preserve"> idet dette er et alm. tilgængeligt kabel med det </w:t>
+        </w:r>
+        <w:proofErr w:type="spellStart"/>
+        <w:r>
+          <w:t>nødvændige</w:t>
+        </w:r>
+        <w:proofErr w:type="spellEnd"/>
+        <w:r>
+          <w:t xml:space="preserve"> antal ledere</w:t>
+        </w:r>
+      </w:ins>
+      <w:ins w:id="13" w:author="Felix Blix Eveberg" w:date="2014-12-09T14:08:00Z">
+        <w:r>
+          <w:t>, som samtidig har en låsemekanisme</w:t>
+        </w:r>
+      </w:ins>
+      <w:moveTo w:id="14" w:author="Felix Blix Eveberg" w:date="2014-12-09T14:06:00Z">
+        <w:r>
+          <w:rPr>
+            <w:rStyle w:val="Fodnotehenvisning"/>
+          </w:rPr>
+          <w:footnoteReference w:id="1"/>
+        </w:r>
+      </w:moveTo>
+      <w:ins w:id="17" w:author="Felix Blix Eveberg" w:date="2014-12-09T14:08:00Z">
+        <w:r>
+          <w:t>.</w:t>
+        </w:r>
+      </w:ins>
+      <w:moveTo w:id="18" w:author="Felix Blix Eveberg" w:date="2014-12-09T14:06:00Z">
+        <w:r>
+          <w:t xml:space="preserve"> Dette giver mulighed for at ledningerne bliver siddende, selv når brugeren udfører diverse bevægelser. </w:t>
+        </w:r>
+      </w:moveTo>
+    </w:p>
+    <w:p>
+      <w:commentRangeStart w:id="19"/>
+      <w:moveTo w:id="20" w:author="Felix Blix Eveberg" w:date="2014-12-09T14:06:00Z">
+        <w:r>
+          <w:t xml:space="preserve">Fordelen ved at bruge RJ12-CPTH </w:t>
+        </w:r>
+        <w:proofErr w:type="spellStart"/>
+        <w:r>
+          <w:t>connectors</w:t>
+        </w:r>
+        <w:proofErr w:type="spellEnd"/>
+        <w:r>
+          <w:t xml:space="preserve">, er at de er tilgængelige på </w:t>
+        </w:r>
+        <w:proofErr w:type="spellStart"/>
+        <w:r>
+          <w:t>IHA’s</w:t>
+        </w:r>
+        <w:proofErr w:type="spellEnd"/>
+        <w:r>
+          <w:t xml:space="preserve"> komponentlager. RJ12-CPTH har 6 ben, mens RJ11 kablet kun har 4 ledere (som er det antal der skal bruges). </w:t>
+        </w:r>
+      </w:moveTo>
+      <w:commentRangeEnd w:id="19"/>
+      <w:r>
+        <w:rPr>
+          <w:rStyle w:val="Kommentarhenvisning"/>
+        </w:rPr>
+        <w:commentReference w:id="19"/>
+      </w:r>
+    </w:p>
+    <w:p>
+      <w:pPr>
+        <w:rPr>
+          <w:del w:id="21" w:author="Felix Blix Eveberg" w:date="2014-12-09T14:12:00Z"/>
+        </w:rPr>
+      </w:pPr>
+      <w:moveTo w:id="22" w:author="Felix Blix Eveberg" w:date="2014-12-09T14:06:00Z">
+        <w:r>
+          <w:t xml:space="preserve">Ved at </w:t>
+        </w:r>
+        <w:del w:id="23" w:author="Felix Blix Eveberg" w:date="2014-12-09T14:10:00Z">
+          <w:r>
+            <w:delText>bruge RJ11 kabel,</w:delText>
+          </w:r>
+        </w:del>
+      </w:moveTo>
+      <w:ins w:id="24" w:author="Felix Blix Eveberg" w:date="2014-12-09T14:10:00Z">
+        <w:r>
+          <w:t xml:space="preserve">have 2 stik på hver sensor og 4 stik på Body enheden kan flere sensorer kobles til i op til 4 kæder ud fra </w:t>
+        </w:r>
+      </w:ins>
+      <w:ins w:id="25" w:author="Felix Blix Eveberg" w:date="2014-12-09T14:11:00Z">
+        <w:r>
+          <w:t>Body enheden.</w:t>
+        </w:r>
+      </w:ins>
+      <w:ins w:id="26" w:author="Felix Blix Eveberg" w:date="2014-12-09T14:12:00Z">
+        <w:r>
+          <w:t xml:space="preserve"> Dette tillader brugeren at minimere </w:t>
+        </w:r>
+        <w:r>
+          <w:t xml:space="preserve">ledningsproblemer ved brug af mange sensorer, og </w:t>
+        </w:r>
+        <w:proofErr w:type="gramStart"/>
+        <w:r>
+          <w:t>kan</w:t>
+        </w:r>
+        <w:proofErr w:type="gramEnd"/>
+        <w:r>
+          <w:t xml:space="preserve"> ikke forbindes ”forkert” idet der er tale om en bus.</w:t>
+        </w:r>
+        <w:r>
+          <w:t xml:space="preserve"> </w:t>
+        </w:r>
+      </w:ins>
+      <w:moveTo w:id="27" w:author="Felix Blix Eveberg" w:date="2014-12-09T14:06:00Z">
+        <w:del w:id="28" w:author="Felix Blix Eveberg" w:date="2014-12-09T14:12:00Z">
+          <w:r>
+            <w:delText xml:space="preserve"> er der nu en meget simpel måde at koble I2C to steder på sensorprintene. Dette gøres blot ved at sætte to connectors på hvert print, og koble benene her til de relevante porte. </w:delText>
+          </w:r>
+        </w:del>
+      </w:moveTo>
+    </w:p>
+    <w:p>
+      <w:pPr>
+        <w:rPr>
+          <w:del w:id="29" w:author="Felix Blix Eveberg" w:date="2014-12-09T14:13:00Z"/>
+        </w:rPr>
+        <w:pPrChange w:id="30" w:author="Felix Blix Eveberg" w:date="2014-12-09T14:06:00Z">
+          <w:pPr>
+            <w:pStyle w:val="Listeafsnit"/>
+            <w:numPr>
+              <w:numId w:val="2"/>
+            </w:numPr>
+            <w:ind w:hanging="360"/>
+          </w:pPr>
+        </w:pPrChange>
+      </w:pPr>
+    </w:p>
+    <w:p>
+      <w:pPr>
+        <w:rPr>
+          <w:ins w:id="31" w:author="Felix Blix Eveberg" w:date="2014-12-09T14:13:00Z"/>
+        </w:rPr>
+      </w:pPr>
+    </w:p>
+    <w:p>
+      <w:pPr>
+        <w:pStyle w:val="Overskrift2"/>
+        <w:rPr>
+          <w:ins w:id="32" w:author="Felix Blix Eveberg" w:date="2014-12-09T14:13:00Z"/>
+        </w:rPr>
+        <w:pPrChange w:id="33" w:author="Felix Blix Eveberg" w:date="2014-12-09T14:13:00Z">
+          <w:pPr/>
+        </w:pPrChange>
+      </w:pPr>
+      <w:ins w:id="34" w:author="Felix Blix Eveberg" w:date="2014-12-09T14:13:00Z">
+        <w:r>
+          <w:t>Grænseflade</w:t>
+        </w:r>
+      </w:ins>
+    </w:p>
+    <w:p>
+      <w:pPr>
+        <w:rPr>
+          <w:del w:id="35" w:author="Felix Blix Eveberg" w:date="2014-12-09T14:13:00Z"/>
+        </w:rPr>
+      </w:pPr>
+    </w:p>
+    <w:moveToRangeEnd w:id="8"/>
+    <w:p>
+      <w:pPr>
+        <w:pPrChange w:id="36" w:author="Felix Blix Eveberg" w:date="2014-12-09T14:06:00Z">
+          <w:pPr>
+            <w:pStyle w:val="Listeafsnit"/>
+            <w:numPr>
+              <w:numId w:val="2"/>
+            </w:numPr>
+            <w:ind w:hanging="360"/>
+          </w:pPr>
+        </w:pPrChange>
+      </w:pPr>
+    </w:p>
+    <w:p>
+      <w:ins w:id="37" w:author="Felix Blix Eveberg" w:date="2014-12-09T14:04:00Z">
+        <w:r>
+          <w:t xml:space="preserve">Da alle sensorer skal kobles til i2c bussen gennem et 4 polet RJ11 stik kan følgende generiske </w:t>
+        </w:r>
+        <w:proofErr w:type="spellStart"/>
+        <w:r>
+          <w:t>ibd</w:t>
+        </w:r>
+        <w:proofErr w:type="spellEnd"/>
+        <w:r>
+          <w:t xml:space="preserve"> tegnes.</w:t>
+        </w:r>
+      </w:ins>
+      <w:commentRangeStart w:id="38"/>
+      <w:del w:id="39" w:author="Felix Blix Eveberg" w:date="2014-12-09T14:03:00Z">
+        <w:r>
+          <w:delText xml:space="preserve">Alle fire sensorer er designet således de er i stand til at sende deres data over en I2C-bus. Grunden til dette er at det giver mulighed for at koble flere sensorer sammen serielt. </w:delText>
+        </w:r>
+        <w:commentRangeEnd w:id="38"/>
+        <w:r>
+          <w:rPr>
+            <w:rStyle w:val="Kommentarhenvisning"/>
+          </w:rPr>
+          <w:commentReference w:id="38"/>
+        </w:r>
+      </w:del>
+    </w:p>
+    <w:p>
+      <w:moveFromRangeStart w:id="40" w:author="Felix Blix Eveberg" w:date="2014-12-09T14:05:00Z" w:name="move405897239"/>
+      <w:moveFrom w:id="41" w:author="Felix Blix Eveberg" w:date="2014-12-09T14:05:00Z">
+        <w:r>
+          <w:t xml:space="preserve">Sensorerne er primært valgt ud fra hvilke sensorer der var til rådighed på IHA’s embedded lager.  </w:t>
+        </w:r>
+      </w:moveFrom>
+    </w:p>
+    <w:moveFromRangeEnd w:id="40"/>
     <w:p>
       <w:r>
         <w:rPr>
@@ -105,7 +379,7 @@
         <mc:AlternateContent>
           <mc:Choice Requires="wps">
             <w:drawing>
-              <wp:anchor distT="0" distB="0" distL="114300" distR="114300" simplePos="0" relativeHeight="251661312" behindDoc="1" locked="0" layoutInCell="1" allowOverlap="1" wp14:anchorId="74FC8E30" wp14:editId="17E7C70B">
+              <wp:anchor distT="0" distB="0" distL="114300" distR="114300" simplePos="0" relativeHeight="251661312" behindDoc="1" locked="0" layoutInCell="1" allowOverlap="1" wp14:anchorId="24BD65F3" wp14:editId="10FCE456">
                 <wp:simplePos x="0" y="0"/>
                 <wp:positionH relativeFrom="column">
                   <wp:posOffset>-82550</wp:posOffset>
@@ -254,7 +528,7 @@
           <w:lang w:eastAsia="da-DK"/>
         </w:rPr>
         <w:drawing>
-          <wp:anchor distT="0" distB="0" distL="114300" distR="114300" simplePos="0" relativeHeight="251659264" behindDoc="1" locked="0" layoutInCell="1" allowOverlap="1" wp14:anchorId="2A9E1E9D" wp14:editId="0F092A08">
+          <wp:anchor distT="0" distB="0" distL="114300" distR="114300" simplePos="0" relativeHeight="251659264" behindDoc="1" locked="0" layoutInCell="1" allowOverlap="1" wp14:anchorId="50D06E8A" wp14:editId="672D7FEB">
             <wp:simplePos x="0" y="0"/>
             <wp:positionH relativeFrom="column">
               <wp:posOffset>-82550</wp:posOffset>
@@ -290,7 +564,7 @@
                     </pic:cNvPicPr>
                   </pic:nvPicPr>
                   <pic:blipFill>
-                    <a:blip r:embed="rId8">
+                    <a:blip r:embed="rId10">
                       <a:extLst>
                         <a:ext uri="{28A0092B-C50C-407E-A947-70E740481C1C}">
                           <a14:useLocalDpi xmlns:a14="http://schemas.microsoft.com/office/drawing/2010/main" val="0"/>
@@ -346,82 +620,98 @@
     <w:p/>
     <w:p/>
     <w:p/>
-    <w:p/>
+    <w:p>
+      <w:pPr>
+        <w:rPr>
+          <w:del w:id="42" w:author="Felix Blix Eveberg" w:date="2014-12-09T14:14:00Z"/>
+        </w:rPr>
+      </w:pPr>
+      <w:moveToRangeStart w:id="43" w:author="Felix Blix Eveberg" w:date="2014-12-09T14:05:00Z" w:name="move405897239"/>
+      <w:commentRangeStart w:id="44"/>
+      <w:moveTo w:id="45" w:author="Felix Blix Eveberg" w:date="2014-12-09T14:05:00Z">
+        <w:del w:id="46" w:author="Felix Blix Eveberg" w:date="2014-12-09T14:14:00Z">
+          <w:r>
+            <w:delText xml:space="preserve">Sensorerne er primært valgt ud fra hvilke sensorer der var til rådighed på IHA’s embedded lager.  </w:delText>
+          </w:r>
+        </w:del>
+      </w:moveTo>
+      <w:commentRangeEnd w:id="44"/>
+      <w:del w:id="47" w:author="Felix Blix Eveberg" w:date="2014-12-09T14:14:00Z">
+        <w:r>
+          <w:rPr>
+            <w:rStyle w:val="Kommentarhenvisning"/>
+          </w:rPr>
+          <w:commentReference w:id="44"/>
+        </w:r>
+      </w:del>
+    </w:p>
+    <w:moveToRangeEnd w:id="43"/>
+    <w:p>
+      <w:pPr>
+        <w:rPr>
+          <w:del w:id="48" w:author="Felix Blix Eveberg" w:date="2014-12-09T14:14:00Z"/>
+        </w:rPr>
+      </w:pPr>
+    </w:p>
     <w:p>
       <w:pPr>
         <w:pStyle w:val="Overskrift2"/>
       </w:pPr>
-      <w:r>
-        <w:t>Kabeltype</w:t>
-      </w:r>
-    </w:p>
-    <w:p>
-      <w:r>
-        <w:t xml:space="preserve">Til at stå for selve overførslen af I2C, er det valgt at bruge RJ11 kabler samt RJ12-CPTH </w:t>
-      </w:r>
-      <w:proofErr w:type="spellStart"/>
-      <w:r>
-        <w:t>connectors</w:t>
-      </w:r>
-      <w:proofErr w:type="spellEnd"/>
-      <w:r>
-        <w:t>. Dette er valgt pga. teknologiundersøgelse.</w:t>
-      </w:r>
-      <w:r>
-        <w:rPr>
-          <w:rStyle w:val="Fodnotehenvisning"/>
-        </w:rPr>
-        <w:footnoteReference w:id="1"/>
-      </w:r>
-      <w:r>
-        <w:t xml:space="preserve"> Dette giver mulighed for at ledningerne bliver siddende, selv når brugeren udfører diverse bevægelser. </w:t>
-      </w:r>
-    </w:p>
-    <w:p>
-      <w:r>
-        <w:t xml:space="preserve">Fordelen ved at bruge RJ12-CPTH </w:t>
-      </w:r>
-      <w:proofErr w:type="spellStart"/>
-      <w:r>
-        <w:t>connectors</w:t>
-      </w:r>
-      <w:proofErr w:type="spellEnd"/>
-      <w:r>
-        <w:t xml:space="preserve">, er at de er tilgængelige på </w:t>
-      </w:r>
-      <w:proofErr w:type="spellStart"/>
-      <w:r>
-        <w:t>IHA’s</w:t>
-      </w:r>
-      <w:proofErr w:type="spellEnd"/>
-      <w:r>
-        <w:t xml:space="preserve"> komponentlager. RJ12-CPTH har 6 ben, mens RJ11 kablet kun har 4 ledere (som er det antal der skal bruges). </w:t>
-      </w:r>
-    </w:p>
-    <w:p>
-      <w:r>
-        <w:t xml:space="preserve">Ved at bruge RJ11 kabel, er der nu en meget simpel måde at koble I2C to steder på sensorprintene. Dette gøres blot ved at sætte to </w:t>
-      </w:r>
-      <w:proofErr w:type="spellStart"/>
-      <w:r>
-        <w:t>connectors</w:t>
-      </w:r>
-      <w:proofErr w:type="spellEnd"/>
-      <w:r>
-        <w:t xml:space="preserve"> på hvert print, og koble benene her til de relevante porte. </w:t>
-      </w:r>
+      <w:moveFromRangeStart w:id="49" w:author="Felix Blix Eveberg" w:date="2014-12-09T14:06:00Z" w:name="move405897331"/>
+      <w:moveFrom w:id="50" w:author="Felix Blix Eveberg" w:date="2014-12-09T14:06:00Z">
+        <w:r>
+          <w:t>Kabeltype</w:t>
+        </w:r>
+      </w:moveFrom>
+    </w:p>
+    <w:p>
+      <w:moveFrom w:id="51" w:author="Felix Blix Eveberg" w:date="2014-12-09T14:06:00Z">
+        <w:r>
+          <w:t>Til at stå for selve overførslen af I2C, er det valgt at bruge RJ11 kabler samt RJ12-CPTH connectors. Dette er valgt pga. teknologiundersøgelse.</w:t>
+        </w:r>
+        <w:r>
+          <w:rPr>
+            <w:rStyle w:val="Fodnotehenvisning"/>
+          </w:rPr>
+          <w:footnoteReference w:id="2"/>
+        </w:r>
+        <w:r>
+          <w:t xml:space="preserve"> Dette giver mulighed for at ledningerne bliver siddende, selv når brugeren udfører diverse bevægelser. </w:t>
+        </w:r>
+      </w:moveFrom>
+    </w:p>
+    <w:p>
+      <w:moveFrom w:id="57" w:author="Felix Blix Eveberg" w:date="2014-12-09T14:06:00Z">
+        <w:r>
+          <w:lastRenderedPageBreak/>
+          <w:t xml:space="preserve">Fordelen ved at bruge RJ12-CPTH connectors, er at de er tilgængelige på IHA’s komponentlager. RJ12-CPTH har 6 ben, mens RJ11 kablet kun har 4 ledere (som er det antal der skal bruges). </w:t>
+        </w:r>
+      </w:moveFrom>
+    </w:p>
+    <w:p>
+      <w:moveFrom w:id="58" w:author="Felix Blix Eveberg" w:date="2014-12-09T14:06:00Z">
+        <w:r>
+          <w:t xml:space="preserve">Ved at bruge RJ11 kabel, er der nu en meget simpel måde at koble I2C to steder på sensorprintene. Dette gøres blot ved at sætte to connectors på hvert print, og koble benene her til de relevante porte. </w:t>
+        </w:r>
+      </w:moveFrom>
     </w:p>
     <w:p/>
     <w:p/>
+    <w:moveFromRangeEnd w:id="49"/>
+    <w:p>
+      <w:pPr>
+        <w:rPr>
+          <w:del w:id="59" w:author="Felix Blix Eveberg" w:date="2014-12-09T14:14:00Z"/>
+        </w:rPr>
+      </w:pPr>
+    </w:p>
     <w:p/>
-    <w:p/>
     <w:p>
       <w:pPr>
         <w:pStyle w:val="Overskrift2"/>
       </w:pPr>
       <w:proofErr w:type="spellStart"/>
       <w:r>
-        <w:lastRenderedPageBreak/>
         <w:t>Accelerometer</w:t>
       </w:r>
       <w:proofErr w:type="spellEnd"/>
@@ -453,7 +743,7 @@
         <w:rPr>
           <w:rStyle w:val="Fodnotehenvisning"/>
         </w:rPr>
-        <w:footnoteReference w:id="2"/>
+        <w:footnoteReference w:id="3"/>
       </w:r>
       <w:r>
         <w:t xml:space="preserve">, blandt andet pga. dens </w:t>
@@ -566,7 +856,7 @@
         <mc:AlternateContent>
           <mc:Choice Requires="wps">
             <w:drawing>
-              <wp:anchor distT="0" distB="0" distL="114300" distR="114300" simplePos="0" relativeHeight="251665408" behindDoc="1" locked="0" layoutInCell="1" allowOverlap="1" wp14:anchorId="5107E9C0" wp14:editId="379F474A">
+              <wp:anchor distT="0" distB="0" distL="114300" distR="114300" simplePos="0" relativeHeight="251665408" behindDoc="1" locked="0" layoutInCell="1" allowOverlap="1" wp14:anchorId="53941DFC" wp14:editId="744F29D4">
                 <wp:simplePos x="0" y="0"/>
                 <wp:positionH relativeFrom="column">
                   <wp:posOffset>2540</wp:posOffset>
@@ -727,7 +1017,7 @@
           <w:lang w:eastAsia="da-DK"/>
         </w:rPr>
         <w:drawing>
-          <wp:anchor distT="0" distB="0" distL="114300" distR="114300" simplePos="0" relativeHeight="251663360" behindDoc="0" locked="0" layoutInCell="1" allowOverlap="1" wp14:anchorId="747EA1DE" wp14:editId="3914C67F">
+          <wp:anchor distT="0" distB="0" distL="114300" distR="114300" simplePos="0" relativeHeight="251663360" behindDoc="0" locked="0" layoutInCell="1" allowOverlap="1" wp14:anchorId="1C04AFB1" wp14:editId="7AD4CE92">
             <wp:simplePos x="0" y="0"/>
             <wp:positionH relativeFrom="column">
               <wp:posOffset>2540</wp:posOffset>
@@ -758,7 +1048,7 @@
                     <pic:cNvPicPr/>
                   </pic:nvPicPr>
                   <pic:blipFill>
-                    <a:blip r:embed="rId9"/>
+                    <a:blip r:embed="rId11"/>
                     <a:stretch>
                       <a:fillRect/>
                     </a:stretch>
@@ -967,10 +1257,11 @@
           <w:noProof/>
           <w:lang w:eastAsia="da-DK"/>
         </w:rPr>
+        <w:lastRenderedPageBreak/>
         <mc:AlternateContent>
           <mc:Choice Requires="wps">
             <w:drawing>
-              <wp:anchor distT="0" distB="0" distL="114300" distR="114300" simplePos="0" relativeHeight="251669504" behindDoc="1" locked="0" layoutInCell="1" allowOverlap="1" wp14:anchorId="2BD74DA2" wp14:editId="7DCA156B">
+              <wp:anchor distT="0" distB="0" distL="114300" distR="114300" simplePos="0" relativeHeight="251669504" behindDoc="1" locked="0" layoutInCell="1" allowOverlap="1" wp14:anchorId="5105BCDC" wp14:editId="642B2DA5">
                 <wp:simplePos x="0" y="0"/>
                 <wp:positionH relativeFrom="column">
                   <wp:posOffset>2540</wp:posOffset>
@@ -1026,7 +1317,10 @@
                               <w:fldChar w:fldCharType="begin"/>
                             </w:r>
                             <w:r>
-                              <w:instrText xml:space="preserve"> SEQ Figur \* ARABIC </w:instrText>
+                              <w:instrText xml:space="preserve"> SEQ Figur \*</w:instrText>
+                            </w:r>
+                            <w:r>
+                              <w:instrText xml:space="preserve"> ARABIC </w:instrText>
                             </w:r>
                             <w:r>
                               <w:fldChar w:fldCharType="separate"/>
@@ -1147,7 +1441,7 @@
           <w:lang w:eastAsia="da-DK"/>
         </w:rPr>
         <w:drawing>
-          <wp:anchor distT="0" distB="0" distL="114300" distR="114300" simplePos="0" relativeHeight="251667456" behindDoc="0" locked="0" layoutInCell="1" allowOverlap="1" wp14:anchorId="67771BB8" wp14:editId="5F6F438C">
+          <wp:anchor distT="0" distB="0" distL="114300" distR="114300" simplePos="0" relativeHeight="251667456" behindDoc="0" locked="0" layoutInCell="1" allowOverlap="1" wp14:anchorId="6782F818" wp14:editId="267492CD">
             <wp:simplePos x="0" y="0"/>
             <wp:positionH relativeFrom="column">
               <wp:posOffset>2540</wp:posOffset>
@@ -1178,7 +1472,7 @@
                     <pic:cNvPicPr/>
                   </pic:nvPicPr>
                   <pic:blipFill>
-                    <a:blip r:embed="rId10"/>
+                    <a:blip r:embed="rId12"/>
                     <a:stretch>
                       <a:fillRect/>
                     </a:stretch>
@@ -1229,7 +1523,7 @@
           <w:rStyle w:val="Fodnotehenvisning"/>
           <w:rFonts w:eastAsiaTheme="minorEastAsia"/>
         </w:rPr>
-        <w:footnoteReference w:id="3"/>
+        <w:footnoteReference w:id="4"/>
       </w:r>
       <w:r>
         <w:rPr>
@@ -1371,7 +1665,7 @@
           <w:lang w:eastAsia="da-DK"/>
         </w:rPr>
         <w:drawing>
-          <wp:anchor distT="0" distB="0" distL="114300" distR="114300" simplePos="0" relativeHeight="251670528" behindDoc="0" locked="0" layoutInCell="1" allowOverlap="1" wp14:anchorId="2AF47BC2" wp14:editId="003C96F9">
+          <wp:anchor distT="0" distB="0" distL="114300" distR="114300" simplePos="0" relativeHeight="251670528" behindDoc="0" locked="0" layoutInCell="1" allowOverlap="1" wp14:anchorId="61309365" wp14:editId="1F936A20">
             <wp:simplePos x="722630" y="1083945"/>
             <wp:positionH relativeFrom="column">
               <wp:align>left</wp:align>
@@ -1396,7 +1690,7 @@
                     </pic:cNvPicPr>
                   </pic:nvPicPr>
                   <pic:blipFill rotWithShape="1">
-                    <a:blip r:embed="rId11">
+                    <a:blip r:embed="rId13">
                       <a:extLst>
                         <a:ext uri="{28A0092B-C50C-407E-A947-70E740481C1C}">
                           <a14:useLocalDpi xmlns:a14="http://schemas.microsoft.com/office/drawing/2010/main" val="0"/>
@@ -1522,7 +1816,7 @@
         <w:rPr>
           <w:rStyle w:val="Fodnotehenvisning"/>
         </w:rPr>
-        <w:footnoteReference w:id="4"/>
+        <w:footnoteReference w:id="5"/>
       </w:r>
       <w:r>
         <w:t xml:space="preserve">. MPU6050 understøtter i forvejen I2C. </w:t>
@@ -1606,8 +1900,9 @@
           <w:noProof/>
           <w:lang w:eastAsia="da-DK"/>
         </w:rPr>
+        <w:lastRenderedPageBreak/>
         <w:drawing>
-          <wp:anchor distT="0" distB="0" distL="114300" distR="114300" simplePos="0" relativeHeight="251672576" behindDoc="0" locked="0" layoutInCell="1" allowOverlap="1" wp14:anchorId="404A00E7" wp14:editId="72116FA9">
+          <wp:anchor distT="0" distB="0" distL="114300" distR="114300" simplePos="0" relativeHeight="251672576" behindDoc="0" locked="0" layoutInCell="1" allowOverlap="1" wp14:anchorId="755B1EB2" wp14:editId="43B58109">
             <wp:simplePos x="0" y="0"/>
             <wp:positionH relativeFrom="column">
               <wp:posOffset>2540</wp:posOffset>
@@ -1638,7 +1933,7 @@
                     <pic:cNvPicPr/>
                   </pic:nvPicPr>
                   <pic:blipFill>
-                    <a:blip r:embed="rId12"/>
+                    <a:blip r:embed="rId14"/>
                     <a:stretch>
                       <a:fillRect/>
                     </a:stretch>
@@ -1679,7 +1974,7 @@
         <mc:AlternateContent>
           <mc:Choice Requires="wps">
             <w:drawing>
-              <wp:anchor distT="0" distB="0" distL="114300" distR="114300" simplePos="0" relativeHeight="251674624" behindDoc="1" locked="0" layoutInCell="1" allowOverlap="1" wp14:anchorId="77C983B1" wp14:editId="08CE0288">
+              <wp:anchor distT="0" distB="0" distL="114300" distR="114300" simplePos="0" relativeHeight="251674624" behindDoc="1" locked="0" layoutInCell="1" allowOverlap="1" wp14:anchorId="2523FF2D" wp14:editId="71013112">
                 <wp:simplePos x="0" y="0"/>
                 <wp:positionH relativeFrom="column">
                   <wp:posOffset>2540</wp:posOffset>
@@ -2027,7 +2322,6 @@
         <w:rPr>
           <w:rFonts w:eastAsiaTheme="minorEastAsia"/>
         </w:rPr>
-        <w:lastRenderedPageBreak/>
         <w:t xml:space="preserve">Et stk. 1x3 </w:t>
       </w:r>
       <w:proofErr w:type="spellStart"/>
@@ -2084,7 +2378,7 @@
           <w:lang w:eastAsia="da-DK"/>
         </w:rPr>
         <w:drawing>
-          <wp:anchor distT="0" distB="0" distL="114300" distR="114300" simplePos="0" relativeHeight="251675648" behindDoc="1" locked="0" layoutInCell="1" allowOverlap="1" wp14:anchorId="2BEA5E4D" wp14:editId="5930859D">
+          <wp:anchor distT="0" distB="0" distL="114300" distR="114300" simplePos="0" relativeHeight="251675648" behindDoc="1" locked="0" layoutInCell="1" allowOverlap="1" wp14:anchorId="55C46391" wp14:editId="6A2C9E65">
             <wp:simplePos x="0" y="0"/>
             <wp:positionH relativeFrom="column">
               <wp:posOffset>-41039</wp:posOffset>
@@ -2115,7 +2409,7 @@
                     <pic:cNvPicPr/>
                   </pic:nvPicPr>
                   <pic:blipFill>
-                    <a:blip r:embed="rId13" cstate="print">
+                    <a:blip r:embed="rId15" cstate="print">
                       <a:extLst>
                         <a:ext uri="{28A0092B-C50C-407E-A947-70E740481C1C}">
                           <a14:useLocalDpi xmlns:a14="http://schemas.microsoft.com/office/drawing/2010/main" val="0"/>
@@ -2217,7 +2511,7 @@
         <mc:AlternateContent>
           <mc:Choice Requires="wps">
             <w:drawing>
-              <wp:anchor distT="0" distB="0" distL="114300" distR="114300" simplePos="0" relativeHeight="251677696" behindDoc="1" locked="0" layoutInCell="1" allowOverlap="1" wp14:anchorId="501ADF7F" wp14:editId="31FCFA08">
+              <wp:anchor distT="0" distB="0" distL="114300" distR="114300" simplePos="0" relativeHeight="251677696" behindDoc="1" locked="0" layoutInCell="1" allowOverlap="1" wp14:anchorId="4CC57809" wp14:editId="4E9AC7F6">
                 <wp:simplePos x="0" y="0"/>
                 <wp:positionH relativeFrom="column">
                   <wp:posOffset>-40935</wp:posOffset>
@@ -2420,7 +2714,7 @@
         <mc:AlternateContent>
           <mc:Choice Requires="wps">
             <w:drawing>
-              <wp:anchor distT="0" distB="0" distL="114300" distR="114300" simplePos="0" relativeHeight="251681792" behindDoc="1" locked="0" layoutInCell="1" allowOverlap="1" wp14:anchorId="2DF2C74C" wp14:editId="55D48992">
+              <wp:anchor distT="0" distB="0" distL="114300" distR="114300" simplePos="0" relativeHeight="251681792" behindDoc="1" locked="0" layoutInCell="1" allowOverlap="1" wp14:anchorId="22F60847" wp14:editId="53A85273">
                 <wp:simplePos x="0" y="0"/>
                 <wp:positionH relativeFrom="column">
                   <wp:posOffset>-103505</wp:posOffset>
@@ -2565,7 +2859,7 @@
           <w:lang w:eastAsia="da-DK"/>
         </w:rPr>
         <w:drawing>
-          <wp:anchor distT="0" distB="0" distL="114300" distR="114300" simplePos="0" relativeHeight="251679744" behindDoc="1" locked="0" layoutInCell="1" allowOverlap="1" wp14:anchorId="24A6CF89" wp14:editId="2E746EFF">
+          <wp:anchor distT="0" distB="0" distL="114300" distR="114300" simplePos="0" relativeHeight="251679744" behindDoc="1" locked="0" layoutInCell="1" allowOverlap="1" wp14:anchorId="7B6FEAA1" wp14:editId="0F890F10">
             <wp:simplePos x="0" y="0"/>
             <wp:positionH relativeFrom="column">
               <wp:posOffset>-103800</wp:posOffset>
@@ -2598,7 +2892,7 @@
                     </pic:cNvPicPr>
                   </pic:nvPicPr>
                   <pic:blipFill rotWithShape="1">
-                    <a:blip r:embed="rId14">
+                    <a:blip r:embed="rId16">
                       <a:extLst>
                         <a:ext uri="{28A0092B-C50C-407E-A947-70E740481C1C}">
                           <a14:useLocalDpi xmlns:a14="http://schemas.microsoft.com/office/drawing/2010/main" val="0"/>
@@ -2703,10 +2997,7 @@
       </w:r>
       <w:proofErr w:type="spellEnd"/>
       <w:r>
-        <w:t xml:space="preserve"> sensor</w:t>
-      </w:r>
-      <w:r>
-        <w:t xml:space="preserve"> er valgt</w:t>
+        <w:t xml:space="preserve"> sensor er valgt</w:t>
       </w:r>
       <w:r>
         <w:rPr>
@@ -2719,13 +3010,10 @@
           <w:rStyle w:val="Fodnotehenvisning"/>
           <w:b/>
         </w:rPr>
-        <w:footnoteReference w:id="5"/>
-      </w:r>
-      <w:r>
-        <w:t xml:space="preserve">, </w:t>
-      </w:r>
-      <w:r>
-        <w:t xml:space="preserve">primært da denne var til rådighed via </w:t>
+        <w:footnoteReference w:id="6"/>
+      </w:r>
+      <w:r>
+        <w:t xml:space="preserve">, primært da denne var til rådighed via </w:t>
       </w:r>
       <w:proofErr w:type="spellStart"/>
       <w:r>
@@ -2741,34 +3029,120 @@
       </w:r>
       <w:proofErr w:type="spellEnd"/>
       <w:r>
-        <w:t xml:space="preserve"> lager, men også da den er i stand til at måle afstande fra 2cm til 400cm. Ulempen ved at bruge HC-SR04, er at den modsat de andre sensorer ikke skal have 3.3V men en 5V forsyning. Herudover er HC-SR04 i sig selv ikke opsat til at køre I2C. </w:t>
-      </w:r>
-    </w:p>
-    <w:p>
-      <w:r>
-        <w:t xml:space="preserve">Det vælges derfor at tilføje en IC til HC-SR04 printet til at styre I2C. Herudover en </w:t>
+        <w:t xml:space="preserve"> lager, men også da den er i stand til at måle afstande</w:t>
+      </w:r>
+      <w:ins w:id="67" w:author="Felix Blix Eveberg" w:date="2014-12-09T14:16:00Z">
+        <w:r>
+          <w:t xml:space="preserve"> i et passende afstandsinterval (</w:t>
+        </w:r>
+      </w:ins>
+      <w:del w:id="68" w:author="Felix Blix Eveberg" w:date="2014-12-09T14:16:00Z">
+        <w:r>
+          <w:delText xml:space="preserve"> fra </w:delText>
+        </w:r>
+      </w:del>
+      <w:r>
+        <w:t>2</w:t>
+      </w:r>
+      <w:del w:id="69" w:author="Felix Blix Eveberg" w:date="2014-12-09T14:16:00Z">
+        <w:r>
+          <w:delText xml:space="preserve">cm til </w:delText>
+        </w:r>
+      </w:del>
+      <w:ins w:id="70" w:author="Felix Blix Eveberg" w:date="2014-12-09T14:16:00Z">
+        <w:r>
+          <w:t>-</w:t>
+        </w:r>
+      </w:ins>
+      <w:r>
+        <w:t>400cm</w:t>
+      </w:r>
+      <w:ins w:id="71" w:author="Felix Blix Eveberg" w:date="2014-12-09T14:16:00Z">
+        <w:r>
+          <w:t>)</w:t>
+        </w:r>
+      </w:ins>
+      <w:r>
+        <w:t xml:space="preserve">. Ulempen ved at bruge HC-SR04, er at den modsat de andre sensorer ikke skal have 3.3V men en 5V forsyning. Herudover er HC-SR04 i sig selv ikke opsat til at køre I2C. </w:t>
+      </w:r>
+    </w:p>
+    <w:p>
+      <w:r>
+        <w:t xml:space="preserve">Det vælges derfor at tilføje en </w:t>
       </w:r>
       <w:proofErr w:type="spellStart"/>
+      <w:ins w:id="72" w:author="Felix Blix Eveberg" w:date="2014-12-09T14:16:00Z">
+        <w:r>
+          <w:t>ATtiny</w:t>
+        </w:r>
+      </w:ins>
+      <w:proofErr w:type="spellEnd"/>
+      <w:del w:id="73" w:author="Felix Blix Eveberg" w:date="2014-12-09T14:16:00Z">
+        <w:r>
+          <w:delText>IC</w:delText>
+        </w:r>
+      </w:del>
+      <w:r>
+        <w:t xml:space="preserve"> til HC-SR04 printet til at styre I2C. Herudover</w:t>
+      </w:r>
+      <w:ins w:id="74" w:author="Felix Blix Eveberg" w:date="2014-12-09T14:16:00Z">
+        <w:r>
+          <w:t xml:space="preserve"> benyttes der en</w:t>
+        </w:r>
+      </w:ins>
+      <w:r>
+        <w:t xml:space="preserve"> </w:t>
+      </w:r>
+      <w:proofErr w:type="spellStart"/>
+      <w:r>
+        <w:t>en</w:t>
+      </w:r>
+      <w:proofErr w:type="spellEnd"/>
+      <w:r>
+        <w:t xml:space="preserve"> </w:t>
+      </w:r>
+      <w:proofErr w:type="spellStart"/>
       <w:r>
         <w:t>step-up</w:t>
       </w:r>
       <w:proofErr w:type="spellEnd"/>
-      <w:r>
-        <w:t xml:space="preserve"> som kan steppe de 3.3V fra spændingsforsyningen op til 5V. </w:t>
-      </w:r>
-      <w:r>
-        <w:t>Herudover skal HC-SR04 have strømmen 15mA</w:t>
-      </w:r>
-    </w:p>
-    <w:p>
+      <w:ins w:id="75" w:author="Felix Blix Eveberg" w:date="2014-12-09T14:17:00Z">
+        <w:r>
+          <w:t xml:space="preserve"> IC</w:t>
+        </w:r>
+      </w:ins>
+      <w:r>
+        <w:t xml:space="preserve"> som kan steppe de 3.3V fra spændingsforsyningen op til 5V</w:t>
+      </w:r>
+      <w:del w:id="76" w:author="Felix Blix Eveberg" w:date="2014-12-09T14:17:00Z">
+        <w:r>
+          <w:delText xml:space="preserve">. </w:delText>
+        </w:r>
+        <w:r>
+          <w:delText>Herudover skal HC-SR04 have strømmen 15mA</w:delText>
+        </w:r>
+      </w:del>
+      <w:ins w:id="77" w:author="Felix Blix Eveberg" w:date="2014-12-09T14:17:00Z">
+        <w:r>
+          <w:t>.</w:t>
+        </w:r>
+      </w:ins>
+    </w:p>
+    <w:p>
+      <w:pPr>
+        <w:rPr>
+          <w:ins w:id="78" w:author="Felix Blix Eveberg" w:date="2014-12-09T14:17:00Z"/>
+        </w:rPr>
+      </w:pPr>
       <w:r>
         <w:rPr>
           <w:noProof/>
+          <w:lang w:eastAsia="da-DK"/>
         </w:rPr>
         <mc:AlternateContent>
           <mc:Choice Requires="wps">
             <w:drawing>
-              <wp:anchor distT="0" distB="0" distL="114300" distR="114300" simplePos="0" relativeHeight="251685888" behindDoc="1" locked="0" layoutInCell="1" allowOverlap="1" wp14:anchorId="581D0992" wp14:editId="6D04F922">
+              <wp:anchor distT="0" distB="0" distL="114300" distR="114300" simplePos="0" relativeHeight="251685888" behindDoc="1" locked="0" layoutInCell="1" allowOverlap="1" wp14:anchorId="181393EF" wp14:editId="421EF75D">
                 <wp:simplePos x="0" y="0"/>
                 <wp:positionH relativeFrom="column">
                   <wp:posOffset>3810</wp:posOffset>
@@ -2903,7 +3277,7 @@
           <w:lang w:eastAsia="da-DK"/>
         </w:rPr>
         <w:drawing>
-          <wp:anchor distT="0" distB="0" distL="114300" distR="114300" simplePos="0" relativeHeight="251683840" behindDoc="0" locked="0" layoutInCell="1" allowOverlap="1" wp14:anchorId="1C906893" wp14:editId="6B089E26">
+          <wp:anchor distT="0" distB="0" distL="114300" distR="114300" simplePos="0" relativeHeight="251683840" behindDoc="0" locked="0" layoutInCell="1" allowOverlap="1" wp14:anchorId="390485D3" wp14:editId="7D8EBDB9">
             <wp:simplePos x="0" y="0"/>
             <wp:positionH relativeFrom="column">
               <wp:posOffset>3810</wp:posOffset>
@@ -2934,7 +3308,7 @@
                     <pic:cNvPicPr/>
                   </pic:nvPicPr>
                   <pic:blipFill>
-                    <a:blip r:embed="rId15"/>
+                    <a:blip r:embed="rId17"/>
                     <a:stretch>
                       <a:fillRect/>
                     </a:stretch>
@@ -2989,6 +3363,34 @@
         <w:t xml:space="preserve"> og Echo. </w:t>
       </w:r>
     </w:p>
+    <w:p>
+      <w:ins w:id="79" w:author="Felix Blix Eveberg" w:date="2014-12-09T14:17:00Z">
+        <w:r>
+          <w:t xml:space="preserve">Sensoren benyttes ved at sende en puls ind på </w:t>
+        </w:r>
+        <w:proofErr w:type="spellStart"/>
+        <w:r>
+          <w:t>Trig</w:t>
+        </w:r>
+        <w:proofErr w:type="spellEnd"/>
+        <w:r>
+          <w:t xml:space="preserve"> benet, hvorefter der returneres 8 pulser med en længde svarende til responstiden på 8 ultralyds pings som sensoren udsender. </w:t>
+        </w:r>
+      </w:ins>
+      <w:ins w:id="80" w:author="Felix Blix Eveberg" w:date="2014-12-09T14:19:00Z">
+        <w:r>
+          <w:t xml:space="preserve">Disse tider kan så </w:t>
+        </w:r>
+        <w:proofErr w:type="spellStart"/>
+        <w:r>
+          <w:t>midles</w:t>
+        </w:r>
+        <w:proofErr w:type="spellEnd"/>
+        <w:r>
+          <w:t xml:space="preserve"> og omregnes til afstand ud fra lydens hastighed i luft.</w:t>
+        </w:r>
+      </w:ins>
+    </w:p>
     <w:p/>
     <w:p/>
     <w:p/>
@@ -3008,11 +3410,12 @@
       <w:r>
         <w:rPr>
           <w:noProof/>
+          <w:lang w:eastAsia="da-DK"/>
         </w:rPr>
         <mc:AlternateContent>
           <mc:Choice Requires="wps">
             <w:drawing>
-              <wp:anchor distT="0" distB="0" distL="114300" distR="114300" simplePos="0" relativeHeight="251689984" behindDoc="1" locked="0" layoutInCell="1" allowOverlap="1" wp14:anchorId="46DC95C5" wp14:editId="176A8DD2">
+              <wp:anchor distT="0" distB="0" distL="114300" distR="114300" simplePos="0" relativeHeight="251689984" behindDoc="1" locked="0" layoutInCell="1" allowOverlap="1" wp14:anchorId="68116CBF" wp14:editId="7F85D60A">
                 <wp:simplePos x="0" y="0"/>
                 <wp:positionH relativeFrom="column">
                   <wp:posOffset>0</wp:posOffset>
@@ -3147,7 +3550,7 @@
           <w:lang w:eastAsia="da-DK"/>
         </w:rPr>
         <w:drawing>
-          <wp:anchor distT="0" distB="0" distL="114300" distR="114300" simplePos="0" relativeHeight="251687936" behindDoc="0" locked="0" layoutInCell="1" allowOverlap="1" wp14:anchorId="4C77EBA5" wp14:editId="2F97F421">
+          <wp:anchor distT="0" distB="0" distL="114300" distR="114300" simplePos="0" relativeHeight="251687936" behindDoc="0" locked="0" layoutInCell="1" allowOverlap="1" wp14:anchorId="4C714B19" wp14:editId="315AD586">
             <wp:simplePos x="0" y="0"/>
             <wp:positionH relativeFrom="column">
               <wp:posOffset>0</wp:posOffset>
@@ -3178,7 +3581,7 @@
                     <pic:cNvPicPr/>
                   </pic:nvPicPr>
                   <pic:blipFill>
-                    <a:blip r:embed="rId16"/>
+                    <a:blip r:embed="rId18"/>
                     <a:stretch>
                       <a:fillRect/>
                     </a:stretch>
@@ -3205,16 +3608,7 @@
         </w:drawing>
       </w:r>
       <w:r>
-        <w:t xml:space="preserve">Til at styre I2C, bruges ATtiny26p. </w:t>
-      </w:r>
-      <w:r>
-        <w:t>Gr</w:t>
-      </w:r>
-      <w:r>
-        <w:t>unden til dette er at ATtiny26p</w:t>
-      </w:r>
-      <w:r>
-        <w:t xml:space="preserve"> understøtter I2C.</w:t>
+        <w:t>Til at styre I2C, bruges ATtiny26p. Grunden til dette er at ATtiny26p understøtter I2C.</w:t>
       </w:r>
     </w:p>
     <w:p/>
@@ -3236,7 +3630,6 @@
       </w:pPr>
       <w:proofErr w:type="spellStart"/>
       <w:r>
-        <w:lastRenderedPageBreak/>
         <w:t>Step-up</w:t>
       </w:r>
       <w:proofErr w:type="spellEnd"/>
@@ -3259,7 +3652,7 @@
           <w:rStyle w:val="Fodnotehenvisning"/>
           <w:b/>
         </w:rPr>
-        <w:footnoteReference w:id="6"/>
+        <w:footnoteReference w:id="7"/>
       </w:r>
       <w:r>
         <w:t>. Denne er blandt andet valgt på baggrund af dens evne til at steppe til 3.3V samt at den kan levere op til 120mA ved en indgangsspænding fra 2.9V til 5.6V.</w:t>
@@ -3271,8 +3664,136 @@
     </w:p>
     <w:p/>
     <w:p>
-      <w:bookmarkStart w:id="0" w:name="_GoBack"/>
-      <w:bookmarkEnd w:id="0"/>
+      <w:pPr>
+        <w:pStyle w:val="Overskrift2"/>
+        <w:rPr>
+          <w:ins w:id="82" w:author="Felix Blix Eveberg" w:date="2014-12-09T14:29:00Z"/>
+        </w:rPr>
+        <w:pPrChange w:id="83" w:author="Felix Blix Eveberg" w:date="2014-12-09T14:29:00Z">
+          <w:pPr/>
+        </w:pPrChange>
+      </w:pPr>
+      <w:ins w:id="84" w:author="Felix Blix Eveberg" w:date="2014-12-09T14:29:00Z">
+        <w:r>
+          <w:t>Tryk sensor</w:t>
+        </w:r>
+      </w:ins>
+    </w:p>
+    <w:p>
+      <w:pPr>
+        <w:rPr>
+          <w:ins w:id="85" w:author="Felix Blix Eveberg" w:date="2014-12-09T14:42:00Z"/>
+        </w:rPr>
+      </w:pPr>
+      <w:ins w:id="86" w:author="Felix Blix Eveberg" w:date="2014-12-09T14:29:00Z">
+        <w:r>
+          <w:t xml:space="preserve">Til at måle tryk/kraft benyttes en </w:t>
+        </w:r>
+        <w:proofErr w:type="spellStart"/>
+        <w:r>
+          <w:t>FlexiForce</w:t>
+        </w:r>
+        <w:proofErr w:type="spellEnd"/>
+        <w:r>
+          <w:t xml:space="preserve"> A301</w:t>
+        </w:r>
+      </w:ins>
+      <w:ins w:id="87" w:author="Felix Blix Eveberg" w:date="2014-12-09T14:30:00Z">
+        <w:r>
+          <w:t xml:space="preserve"> sensor, da denne var </w:t>
+        </w:r>
+        <w:proofErr w:type="spellStart"/>
+        <w:r>
+          <w:t>tigængelig</w:t>
+        </w:r>
+        <w:proofErr w:type="spellEnd"/>
+        <w:r>
+          <w:t xml:space="preserve"> i </w:t>
+        </w:r>
+      </w:ins>
+      <w:proofErr w:type="spellStart"/>
+      <w:ins w:id="88" w:author="Felix Blix Eveberg" w:date="2014-12-09T14:32:00Z">
+        <w:r>
+          <w:t>embeddedLab</w:t>
+        </w:r>
+        <w:proofErr w:type="spellEnd"/>
+        <w:r>
+          <w:t xml:space="preserve">, og kan konfigureres til at måle i det relevante område (0-10Kg). </w:t>
+        </w:r>
+      </w:ins>
+      <w:ins w:id="89" w:author="Felix Blix Eveberg" w:date="2014-12-09T14:33:00Z">
+        <w:r>
+          <w:t>Sensoren er en modstand som formindskes jo større kraft sensore</w:t>
+        </w:r>
+        <w:r>
+          <w:t>n påføres. D</w:t>
+        </w:r>
+      </w:ins>
+      <w:ins w:id="90" w:author="Felix Blix Eveberg" w:date="2014-12-09T14:40:00Z">
+        <w:r>
+          <w:t xml:space="preserve">a sensorens modstand er invers proportional med kraften på sensoren er sensoren sat i tilbagekoblingen af en </w:t>
+        </w:r>
+        <w:proofErr w:type="spellStart"/>
+        <w:r>
+          <w:t>forstæker</w:t>
+        </w:r>
+        <w:proofErr w:type="spellEnd"/>
+        <w:r>
+          <w:t xml:space="preserve"> som vist nedenfor idet spændingen på udgangen såedes bliver ligefrem proportional med kraften på sensoren. </w:t>
+        </w:r>
+      </w:ins>
+    </w:p>
+    <w:p>
+      <w:ins w:id="91" w:author="Felix Blix Eveberg" w:date="2014-12-09T14:42:00Z">
+        <w:r>
+          <w:t xml:space="preserve">På samme måde som for </w:t>
+        </w:r>
+        <w:proofErr w:type="spellStart"/>
+        <w:r>
+          <w:t>proximi</w:t>
+        </w:r>
+        <w:bookmarkStart w:id="92" w:name="_GoBack"/>
+        <w:bookmarkEnd w:id="92"/>
+        <w:r>
+          <w:t>ty</w:t>
+        </w:r>
+        <w:proofErr w:type="spellEnd"/>
+        <w:r>
+          <w:t xml:space="preserve"> sensoren er der blevet benyttet en </w:t>
+        </w:r>
+        <w:proofErr w:type="spellStart"/>
+        <w:r>
+          <w:t>ATtiny</w:t>
+        </w:r>
+        <w:proofErr w:type="spellEnd"/>
+        <w:r>
+          <w:t xml:space="preserve"> </w:t>
+        </w:r>
+      </w:ins>
+      <w:ins w:id="93" w:author="Felix Blix Eveberg" w:date="2014-12-09T14:43:00Z">
+        <w:r>
+          <w:t xml:space="preserve">MC til at </w:t>
+        </w:r>
+        <w:r>
+          <w:t>læse udgangsspændingen og still</w:t>
+        </w:r>
+        <w:r>
+          <w:t>e en i2c gr</w:t>
+        </w:r>
+      </w:ins>
+      <w:ins w:id="94" w:author="Felix Blix Eveberg" w:date="2014-12-11T08:40:00Z">
+        <w:r>
+          <w:t>æ</w:t>
+        </w:r>
+      </w:ins>
+      <w:ins w:id="95" w:author="Felix Blix Eveberg" w:date="2014-12-09T14:43:00Z">
+        <w:r>
+          <w:t>nseflade til rådighed</w:t>
+        </w:r>
+        <w:r>
+          <w:t xml:space="preserve">. </w:t>
+        </w:r>
+      </w:ins>
     </w:p>
     <w:sectPr>
       <w:pgSz w:w="11906" w:h="16838"/>
@@ -3284,6 +3805,67 @@
 </w:document>
 </file>
 
+<file path=word/comments.xml><?xml version="1.0" encoding="utf-8"?>
+<w:comments xmlns:wpc="http://schemas.microsoft.com/office/word/2010/wordprocessingCanvas" xmlns:mc="http://schemas.openxmlformats.org/markup-compatibility/2006" xmlns:o="urn:schemas-microsoft-com:office:office" xmlns:r="http://schemas.openxmlformats.org/officeDocument/2006/relationships" xmlns:m="http://schemas.openxmlformats.org/officeDocument/2006/math" xmlns:v="urn:schemas-microsoft-com:vml" xmlns:wp14="http://schemas.microsoft.com/office/word/2010/wordprocessingDrawing" xmlns:wp="http://schemas.openxmlformats.org/drawingml/2006/wordprocessingDrawing" xmlns:w10="urn:schemas-microsoft-com:office:word" xmlns:w="http://schemas.openxmlformats.org/wordprocessingml/2006/main" xmlns:w14="http://schemas.microsoft.com/office/word/2010/wordml" xmlns:w15="http://schemas.microsoft.com/office/word/2012/wordml" xmlns:wpg="http://schemas.microsoft.com/office/word/2010/wordprocessingGroup" xmlns:wpi="http://schemas.microsoft.com/office/word/2010/wordprocessingInk" xmlns:wne="http://schemas.microsoft.com/office/word/2006/wordml" xmlns:wps="http://schemas.microsoft.com/office/word/2010/wordprocessingShape" mc:Ignorable="w14 w15 wp14">
+  <w:comment w:id="19" w:author="Felix Blix Eveberg" w:date="2014-12-09T14:08:00Z" w:initials="FBE">
+    <w:p>
+      <w:pPr>
+        <w:pStyle w:val="Kommentartekst"/>
+      </w:pPr>
+      <w:r>
+        <w:rPr>
+          <w:rStyle w:val="Kommentarhenvisning"/>
+        </w:rPr>
+        <w:annotationRef/>
+      </w:r>
+      <w:r>
+        <w:t>Tror egentlig ikke der er så væsentligt at vi bruger de seksbenede. Foreslår at vi streger det fra rapporten</w:t>
+      </w:r>
+    </w:p>
+  </w:comment>
+  <w:comment w:id="38" w:author="Felix Blix Eveberg" w:date="2014-12-09T14:02:00Z" w:initials="FBE">
+    <w:p>
+      <w:pPr>
+        <w:pStyle w:val="Kommentartekst"/>
+      </w:pPr>
+      <w:r>
+        <w:rPr>
+          <w:rStyle w:val="Kommentarhenvisning"/>
+        </w:rPr>
+        <w:annotationRef/>
+      </w:r>
+      <w:r>
+        <w:t>Tænker at argumentationen for at benytte en bus bliver gjort i stykket om valget af i2c. Her kan vi godt skrive at det bare er sådan.</w:t>
+      </w:r>
+    </w:p>
+  </w:comment>
+  <w:comment w:id="44" w:author="Felix Blix Eveberg" w:date="2014-12-09T14:13:00Z" w:initials="FBE">
+    <w:p>
+      <w:pPr>
+        <w:pStyle w:val="Kommentartekst"/>
+      </w:pPr>
+      <w:r>
+        <w:rPr>
+          <w:rStyle w:val="Kommentarhenvisning"/>
+        </w:rPr>
+        <w:annotationRef/>
+      </w:r>
+      <w:r>
+        <w:t>Tænker at argumentationen for valget af sensor alligevel bliver gjort for hver sensor nedenunder så sløjfer denne.</w:t>
+      </w:r>
+    </w:p>
+  </w:comment>
+</w:comments>
+</file>
+
+<file path=word/commentsExtended.xml><?xml version="1.0" encoding="utf-8"?>
+<w15:commentsEx xmlns:wpc="http://schemas.microsoft.com/office/word/2010/wordprocessingCanvas" xmlns:mc="http://schemas.openxmlformats.org/markup-compatibility/2006" xmlns:o="urn:schemas-microsoft-com:office:office" xmlns:r="http://schemas.openxmlformats.org/officeDocument/2006/relationships" xmlns:m="http://schemas.openxmlformats.org/officeDocument/2006/math" xmlns:v="urn:schemas-microsoft-com:vml" xmlns:wp14="http://schemas.microsoft.com/office/word/2010/wordprocessingDrawing" xmlns:wp="http://schemas.openxmlformats.org/drawingml/2006/wordprocessingDrawing" xmlns:w10="urn:schemas-microsoft-com:office:word" xmlns:w="http://schemas.openxmlformats.org/wordprocessingml/2006/main" xmlns:w14="http://schemas.microsoft.com/office/word/2010/wordml" xmlns:w15="http://schemas.microsoft.com/office/word/2012/wordml" xmlns:wpg="http://schemas.microsoft.com/office/word/2010/wordprocessingGroup" xmlns:wpi="http://schemas.microsoft.com/office/word/2010/wordprocessingInk" xmlns:wne="http://schemas.microsoft.com/office/word/2006/wordml" xmlns:wps="http://schemas.microsoft.com/office/word/2010/wordprocessingShape" mc:Ignorable="w14 w15 wp14">
+  <w15:commentEx w15:paraId="579147C4" w15:done="0"/>
+  <w15:commentEx w15:paraId="7B7B0B88" w15:done="0"/>
+  <w15:commentEx w15:paraId="3A765EBC" w15:done="0"/>
+</w15:commentsEx>
+</file>
+
 <file path=word/endnotes.xml><?xml version="1.0" encoding="utf-8"?>
 <w:endnotes xmlns:wpc="http://schemas.microsoft.com/office/word/2010/wordprocessingCanvas" xmlns:mc="http://schemas.openxmlformats.org/markup-compatibility/2006" xmlns:o="urn:schemas-microsoft-com:office:office" xmlns:r="http://schemas.openxmlformats.org/officeDocument/2006/relationships" xmlns:m="http://schemas.openxmlformats.org/officeDocument/2006/math" xmlns:v="urn:schemas-microsoft-com:vml" xmlns:wp14="http://schemas.microsoft.com/office/word/2010/wordprocessingDrawing" xmlns:wp="http://schemas.openxmlformats.org/drawingml/2006/wordprocessingDrawing" xmlns:w10="urn:schemas-microsoft-com:office:word" xmlns:w="http://schemas.openxmlformats.org/wordprocessingml/2006/main" xmlns:w14="http://schemas.microsoft.com/office/word/2010/wordml" xmlns:w15="http://schemas.microsoft.com/office/word/2012/wordml" xmlns:wpg="http://schemas.microsoft.com/office/word/2010/wordprocessingGroup" xmlns:wpi="http://schemas.microsoft.com/office/word/2010/wordprocessingInk" xmlns:wne="http://schemas.microsoft.com/office/word/2006/wordml" xmlns:wps="http://schemas.microsoft.com/office/word/2010/wordprocessingShape" mc:Ignorable="w14 w15 wp14">
   <w:endnote w:type="separator" w:id="-1">
@@ -3335,38 +3917,70 @@
     <w:p>
       <w:pPr>
         <w:pStyle w:val="Fodnotetekst"/>
-      </w:pPr>
-      <w:r>
-        <w:rPr>
-          <w:rStyle w:val="Fodnotehenvisning"/>
-        </w:rPr>
-        <w:footnoteRef/>
-      </w:r>
-      <w:r>
-        <w:t xml:space="preserve"> REFERENCE</w:t>
-      </w:r>
+        <w:rPr>
+          <w:ins w:id="15" w:author="Felix Blix Eveberg" w:date="2014-12-09T14:06:00Z"/>
+          <w:lang w:val="en-US"/>
+        </w:rPr>
+      </w:pPr>
+      <w:ins w:id="16" w:author="Felix Blix Eveberg" w:date="2014-12-09T14:06:00Z">
+        <w:r>
+          <w:rPr>
+            <w:rStyle w:val="Fodnotehenvisning"/>
+          </w:rPr>
+          <w:footnoteRef/>
+        </w:r>
+        <w:r>
+          <w:rPr>
+            <w:lang w:val="en-US"/>
+          </w:rPr>
+          <w:t xml:space="preserve"> REFERENCE</w:t>
+        </w:r>
+      </w:ins>
     </w:p>
   </w:footnote>
   <w:footnote w:id="2">
     <w:p>
       <w:pPr>
         <w:pStyle w:val="Fodnotetekst"/>
-      </w:pPr>
-      <w:r>
-        <w:rPr>
-          <w:rStyle w:val="Fodnotehenvisning"/>
-        </w:rPr>
-        <w:footnoteRef/>
-      </w:r>
-      <w:r>
-        <w:t xml:space="preserve"> REFERENCE</w:t>
-      </w:r>
+        <w:rPr>
+          <w:del w:id="52" w:author="Felix Blix Eveberg" w:date="2014-12-09T14:06:00Z"/>
+          <w:lang w:val="en-US"/>
+          <w:rPrChange w:id="53" w:author="Felix Blix Eveberg" w:date="2014-12-09T14:02:00Z">
+            <w:rPr>
+              <w:del w:id="54" w:author="Felix Blix Eveberg" w:date="2014-12-09T14:06:00Z"/>
+            </w:rPr>
+          </w:rPrChange>
+        </w:rPr>
+      </w:pPr>
+      <w:del w:id="55" w:author="Felix Blix Eveberg" w:date="2014-12-09T14:06:00Z">
+        <w:r>
+          <w:rPr>
+            <w:rStyle w:val="Fodnotehenvisning"/>
+          </w:rPr>
+          <w:footnoteRef/>
+        </w:r>
+        <w:r>
+          <w:rPr>
+            <w:lang w:val="en-US"/>
+            <w:rPrChange w:id="56" w:author="Felix Blix Eveberg" w:date="2014-12-09T14:02:00Z">
+              <w:rPr/>
+            </w:rPrChange>
+          </w:rPr>
+          <w:delText xml:space="preserve"> REFERENCE</w:delText>
+        </w:r>
+      </w:del>
     </w:p>
   </w:footnote>
   <w:footnote w:id="3">
     <w:p>
       <w:pPr>
         <w:pStyle w:val="Fodnotetekst"/>
+        <w:rPr>
+          <w:lang w:val="en-US"/>
+          <w:rPrChange w:id="60" w:author="Felix Blix Eveberg" w:date="2014-12-09T14:02:00Z">
+            <w:rPr/>
+          </w:rPrChange>
+        </w:rPr>
       </w:pPr>
       <w:r>
         <w:rPr>
@@ -3375,7 +3989,13 @@
         <w:footnoteRef/>
       </w:r>
       <w:r>
-        <w:t xml:space="preserve"> REFERENCE </w:t>
+        <w:rPr>
+          <w:lang w:val="en-US"/>
+          <w:rPrChange w:id="61" w:author="Felix Blix Eveberg" w:date="2014-12-09T14:02:00Z">
+            <w:rPr/>
+          </w:rPrChange>
+        </w:rPr>
+        <w:t xml:space="preserve"> REFERENCE</w:t>
       </w:r>
     </w:p>
   </w:footnote>
@@ -3383,6 +4003,12 @@
     <w:p>
       <w:pPr>
         <w:pStyle w:val="Fodnotetekst"/>
+        <w:rPr>
+          <w:lang w:val="en-US"/>
+          <w:rPrChange w:id="62" w:author="Felix Blix Eveberg" w:date="2014-12-09T14:02:00Z">
+            <w:rPr/>
+          </w:rPrChange>
+        </w:rPr>
       </w:pPr>
       <w:r>
         <w:rPr>
@@ -3391,7 +4017,13 @@
         <w:footnoteRef/>
       </w:r>
       <w:r>
-        <w:t xml:space="preserve"> REFRENCE </w:t>
+        <w:rPr>
+          <w:lang w:val="en-US"/>
+          <w:rPrChange w:id="63" w:author="Felix Blix Eveberg" w:date="2014-12-09T14:02:00Z">
+            <w:rPr/>
+          </w:rPrChange>
+        </w:rPr>
+        <w:t xml:space="preserve"> REFERENCE </w:t>
       </w:r>
     </w:p>
   </w:footnote>
@@ -3401,6 +4033,9 @@
         <w:pStyle w:val="Fodnotetekst"/>
         <w:rPr>
           <w:lang w:val="en-US"/>
+          <w:rPrChange w:id="64" w:author="Felix Blix Eveberg" w:date="2014-12-09T14:02:00Z">
+            <w:rPr/>
+          </w:rPrChange>
         </w:rPr>
       </w:pPr>
       <w:r>
@@ -3410,13 +4045,13 @@
         <w:footnoteRef/>
       </w:r>
       <w:r>
-        <w:t xml:space="preserve"> </w:t>
-      </w:r>
-      <w:r>
         <w:rPr>
           <w:lang w:val="en-US"/>
-        </w:rPr>
-        <w:t xml:space="preserve">REFERENCE </w:t>
+          <w:rPrChange w:id="65" w:author="Felix Blix Eveberg" w:date="2014-12-09T14:02:00Z">
+            <w:rPr/>
+          </w:rPrChange>
+        </w:rPr>
+        <w:t xml:space="preserve"> REFRENCE </w:t>
       </w:r>
     </w:p>
   </w:footnote>
@@ -3435,6 +4070,43 @@
         <w:footnoteRef/>
       </w:r>
       <w:r>
+        <w:rPr>
+          <w:lang w:val="en-US"/>
+          <w:rPrChange w:id="66" w:author="Felix Blix Eveberg" w:date="2014-12-09T14:02:00Z">
+            <w:rPr/>
+          </w:rPrChange>
+        </w:rPr>
+        <w:t xml:space="preserve"> </w:t>
+      </w:r>
+      <w:r>
+        <w:rPr>
+          <w:lang w:val="en-US"/>
+        </w:rPr>
+        <w:t xml:space="preserve">REFERENCE </w:t>
+      </w:r>
+    </w:p>
+  </w:footnote>
+  <w:footnote w:id="7">
+    <w:p>
+      <w:pPr>
+        <w:pStyle w:val="Fodnotetekst"/>
+        <w:rPr>
+          <w:lang w:val="en-US"/>
+        </w:rPr>
+      </w:pPr>
+      <w:r>
+        <w:rPr>
+          <w:rStyle w:val="Fodnotehenvisning"/>
+        </w:rPr>
+        <w:footnoteRef/>
+      </w:r>
+      <w:r>
+        <w:rPr>
+          <w:lang w:val="en-US"/>
+          <w:rPrChange w:id="81" w:author="Felix Blix Eveberg" w:date="2014-12-09T14:02:00Z">
+            <w:rPr/>
+          </w:rPrChange>
+        </w:rPr>
         <w:t xml:space="preserve"> </w:t>
       </w:r>
       <w:r>
@@ -3885,6 +4557,14 @@
     <w:abstractNumId w:val="1"/>
   </w:num>
 </w:numbering>
+</file>
+
+<file path=word/people.xml><?xml version="1.0" encoding="utf-8"?>
+<w15:people xmlns:wpc="http://schemas.microsoft.com/office/word/2010/wordprocessingCanvas" xmlns:mc="http://schemas.openxmlformats.org/markup-compatibility/2006" xmlns:o="urn:schemas-microsoft-com:office:office" xmlns:r="http://schemas.openxmlformats.org/officeDocument/2006/relationships" xmlns:m="http://schemas.openxmlformats.org/officeDocument/2006/math" xmlns:v="urn:schemas-microsoft-com:vml" xmlns:wp14="http://schemas.microsoft.com/office/word/2010/wordprocessingDrawing" xmlns:wp="http://schemas.openxmlformats.org/drawingml/2006/wordprocessingDrawing" xmlns:w10="urn:schemas-microsoft-com:office:word" xmlns:w="http://schemas.openxmlformats.org/wordprocessingml/2006/main" xmlns:w14="http://schemas.microsoft.com/office/word/2010/wordml" xmlns:w15="http://schemas.microsoft.com/office/word/2012/wordml" xmlns:wpg="http://schemas.microsoft.com/office/word/2010/wordprocessingGroup" xmlns:wpi="http://schemas.microsoft.com/office/word/2010/wordprocessingInk" xmlns:wne="http://schemas.microsoft.com/office/word/2006/wordml" xmlns:wps="http://schemas.microsoft.com/office/word/2010/wordprocessingShape" mc:Ignorable="w14 w15 wp14">
+  <w15:person w15:author="Felix Blix Eveberg">
+    <w15:presenceInfo w15:providerId="Windows Live" w15:userId="84927086b900794c"/>
+  </w15:person>
+</w15:people>
 </file>
 
 <file path=word/styles.xml><?xml version="1.0" encoding="utf-8"?>
@@ -4491,6 +5171,104 @@
       <w:szCs w:val="24"/>
     </w:rPr>
   </w:style>
+  <w:style w:type="character" w:styleId="Kommentarhenvisning">
+    <w:name w:val="annotation reference"/>
+    <w:basedOn w:val="Standardskrifttypeiafsnit"/>
+    <w:uiPriority w:val="99"/>
+    <w:semiHidden/>
+    <w:unhideWhenUsed/>
+    <w:rsid w:val="002F394D"/>
+    <w:rPr>
+      <w:sz w:val="16"/>
+      <w:szCs w:val="16"/>
+    </w:rPr>
+  </w:style>
+  <w:style w:type="paragraph" w:styleId="Kommentartekst">
+    <w:name w:val="annotation text"/>
+    <w:basedOn w:val="Normal"/>
+    <w:link w:val="KommentartekstTegn"/>
+    <w:uiPriority w:val="99"/>
+    <w:semiHidden/>
+    <w:unhideWhenUsed/>
+    <w:rsid w:val="002F394D"/>
+    <w:pPr>
+      <w:spacing w:line="240" w:lineRule="auto"/>
+    </w:pPr>
+    <w:rPr>
+      <w:sz w:val="20"/>
+      <w:szCs w:val="20"/>
+    </w:rPr>
+  </w:style>
+  <w:style w:type="character" w:customStyle="1" w:styleId="KommentartekstTegn">
+    <w:name w:val="Kommentartekst Tegn"/>
+    <w:basedOn w:val="Standardskrifttypeiafsnit"/>
+    <w:link w:val="Kommentartekst"/>
+    <w:uiPriority w:val="99"/>
+    <w:semiHidden/>
+    <w:rsid w:val="002F394D"/>
+    <w:rPr>
+      <w:sz w:val="20"/>
+      <w:szCs w:val="20"/>
+    </w:rPr>
+  </w:style>
+  <w:style w:type="paragraph" w:styleId="Kommentaremne">
+    <w:name w:val="annotation subject"/>
+    <w:basedOn w:val="Kommentartekst"/>
+    <w:next w:val="Kommentartekst"/>
+    <w:link w:val="KommentaremneTegn"/>
+    <w:uiPriority w:val="99"/>
+    <w:semiHidden/>
+    <w:unhideWhenUsed/>
+    <w:rsid w:val="002F394D"/>
+    <w:rPr>
+      <w:b/>
+      <w:bCs/>
+    </w:rPr>
+  </w:style>
+  <w:style w:type="character" w:customStyle="1" w:styleId="KommentaremneTegn">
+    <w:name w:val="Kommentaremne Tegn"/>
+    <w:basedOn w:val="KommentartekstTegn"/>
+    <w:link w:val="Kommentaremne"/>
+    <w:uiPriority w:val="99"/>
+    <w:semiHidden/>
+    <w:rsid w:val="002F394D"/>
+    <w:rPr>
+      <w:b/>
+      <w:bCs/>
+      <w:sz w:val="20"/>
+      <w:szCs w:val="20"/>
+    </w:rPr>
+  </w:style>
+  <w:style w:type="paragraph" w:styleId="Markeringsbobletekst">
+    <w:name w:val="Balloon Text"/>
+    <w:basedOn w:val="Normal"/>
+    <w:link w:val="MarkeringsbobletekstTegn"/>
+    <w:uiPriority w:val="99"/>
+    <w:semiHidden/>
+    <w:unhideWhenUsed/>
+    <w:rsid w:val="002F394D"/>
+    <w:pPr>
+      <w:spacing w:after="0" w:line="240" w:lineRule="auto"/>
+    </w:pPr>
+    <w:rPr>
+      <w:rFonts w:ascii="Segoe UI" w:hAnsi="Segoe UI" w:cs="Segoe UI"/>
+      <w:sz w:val="18"/>
+      <w:szCs w:val="18"/>
+    </w:rPr>
+  </w:style>
+  <w:style w:type="character" w:customStyle="1" w:styleId="MarkeringsbobletekstTegn">
+    <w:name w:val="Markeringsbobletekst Tegn"/>
+    <w:basedOn w:val="Standardskrifttypeiafsnit"/>
+    <w:link w:val="Markeringsbobletekst"/>
+    <w:uiPriority w:val="99"/>
+    <w:semiHidden/>
+    <w:rsid w:val="002F394D"/>
+    <w:rPr>
+      <w:rFonts w:ascii="Segoe UI" w:hAnsi="Segoe UI" w:cs="Segoe UI"/>
+      <w:sz w:val="18"/>
+      <w:szCs w:val="18"/>
+    </w:rPr>
+  </w:style>
 </w:styles>
 </file>
 
@@ -4760,7 +5538,7 @@
 </file>
 
 <file path=customXml/itemProps1.xml><?xml version="1.0" encoding="utf-8"?>
-<ds:datastoreItem xmlns:ds="http://schemas.openxmlformats.org/officeDocument/2006/customXml" ds:itemID="{8A54EDC9-DAF4-40EA-8A91-7E8E08554A5A}">
+<ds:datastoreItem xmlns:ds="http://schemas.openxmlformats.org/officeDocument/2006/customXml" ds:itemID="{DA30A078-A1DE-4485-AC58-EF669F4C9C9B}">
   <ds:schemaRefs>
     <ds:schemaRef ds:uri="http://schemas.openxmlformats.org/officeDocument/2006/bibliography"/>
   </ds:schemaRefs>

</xml_diff>